<commit_message>
Updated azure bicep deployment
</commit_message>
<xml_diff>
--- a/AzurePipelineForBicep.docx
+++ b/AzurePipelineForBicep.docx
@@ -43,7 +43,7 @@
                     <pic:cNvPicPr/>
                   </pic:nvPicPr>
                   <pic:blipFill>
-                    <a:blip r:embed="rId4"/>
+                    <a:blip r:embed="rId5"/>
                     <a:stretch>
                       <a:fillRect/>
                     </a:stretch>
@@ -70,13 +70,8 @@
     <w:p/>
     <w:p>
       <w:r>
-        <w:t xml:space="preserve">Get repo with files created on </w:t>
-      </w:r>
-      <w:proofErr w:type="gramStart"/>
-      <w:r>
-        <w:t>project</w:t>
-      </w:r>
-      <w:proofErr w:type="gramEnd"/>
+        <w:t>Get repo with files created on project</w:t>
+      </w:r>
     </w:p>
     <w:p>
       <w:r>
@@ -99,7 +94,7 @@
                     <pic:cNvPicPr/>
                   </pic:nvPicPr>
                   <pic:blipFill>
-                    <a:blip r:embed="rId5"/>
+                    <a:blip r:embed="rId6"/>
                     <a:stretch>
                       <a:fillRect/>
                     </a:stretch>
@@ -128,13 +123,8 @@
     <w:p/>
     <w:p>
       <w:r>
-        <w:t xml:space="preserve">Click Setup up </w:t>
-      </w:r>
-      <w:proofErr w:type="gramStart"/>
-      <w:r>
-        <w:t>build</w:t>
-      </w:r>
-      <w:proofErr w:type="gramEnd"/>
+        <w:t>Click Setup up build</w:t>
+      </w:r>
     </w:p>
     <w:p>
       <w:r>
@@ -157,7 +147,7 @@
                     <pic:cNvPicPr/>
                   </pic:nvPicPr>
                   <pic:blipFill>
-                    <a:blip r:embed="rId6"/>
+                    <a:blip r:embed="rId7"/>
                     <a:stretch>
                       <a:fillRect/>
                     </a:stretch>
@@ -206,7 +196,7 @@
                     <pic:cNvPicPr/>
                   </pic:nvPicPr>
                   <pic:blipFill>
-                    <a:blip r:embed="rId7"/>
+                    <a:blip r:embed="rId8"/>
                     <a:stretch>
                       <a:fillRect/>
                     </a:stretch>
@@ -231,13 +221,8 @@
     <w:p/>
     <w:p>
       <w:r>
-        <w:t xml:space="preserve">Delete everything below steps and click show </w:t>
-      </w:r>
-      <w:proofErr w:type="gramStart"/>
-      <w:r>
-        <w:t>assistant</w:t>
-      </w:r>
-      <w:proofErr w:type="gramEnd"/>
+        <w:t>Delete everything below steps and click show assistant</w:t>
+      </w:r>
     </w:p>
     <w:p>
       <w:r>
@@ -260,7 +245,7 @@
                     <pic:cNvPicPr/>
                   </pic:nvPicPr>
                   <pic:blipFill>
-                    <a:blip r:embed="rId8"/>
+                    <a:blip r:embed="rId9"/>
                     <a:stretch>
                       <a:fillRect/>
                     </a:stretch>
@@ -284,13 +269,8 @@
     <w:p/>
     <w:p>
       <w:r>
-        <w:t xml:space="preserve">Select Azure template </w:t>
-      </w:r>
-      <w:proofErr w:type="gramStart"/>
-      <w:r>
-        <w:t>deployment</w:t>
-      </w:r>
-      <w:proofErr w:type="gramEnd"/>
+        <w:t>Select Azure template deployment</w:t>
+      </w:r>
     </w:p>
     <w:p>
       <w:r>
@@ -313,7 +293,7 @@
                     <pic:cNvPicPr/>
                   </pic:nvPicPr>
                   <pic:blipFill>
-                    <a:blip r:embed="rId9"/>
+                    <a:blip r:embed="rId10"/>
                     <a:stretch>
                       <a:fillRect/>
                     </a:stretch>
@@ -367,7 +347,7 @@
                     <pic:cNvPicPr/>
                   </pic:nvPicPr>
                   <pic:blipFill>
-                    <a:blip r:embed="rId10"/>
+                    <a:blip r:embed="rId11"/>
                     <a:stretch>
                       <a:fillRect/>
                     </a:stretch>
@@ -389,8 +369,21 @@
       </w:r>
     </w:p>
     <w:p/>
-    <w:p/>
-    <w:p/>
+    <w:p>
+      <w:pPr>
+        <w:pStyle w:val="ListParagraph"/>
+        <w:numPr>
+          <w:ilvl w:val="0"/>
+          <w:numId w:val="1"/>
+        </w:numPr>
+      </w:pPr>
+      <w:r>
+        <w:t xml:space="preserve">Azure Resource Manager connection will be created by Administrator. </w:t>
+      </w:r>
+      <w:r>
+        <w:t>You must have permission for connection.</w:t>
+      </w:r>
+    </w:p>
     <w:p/>
     <w:p/>
     <w:p/>
@@ -435,7 +428,7 @@
                     <pic:cNvPicPr/>
                   </pic:nvPicPr>
                   <pic:blipFill>
-                    <a:blip r:embed="rId11"/>
+                    <a:blip r:embed="rId12"/>
                     <a:stretch>
                       <a:fillRect/>
                     </a:stretch>
@@ -523,7 +516,7 @@
                     <pic:cNvPicPr/>
                   </pic:nvPicPr>
                   <pic:blipFill>
-                    <a:blip r:embed="rId12"/>
+                    <a:blip r:embed="rId13"/>
                     <a:stretch>
                       <a:fillRect/>
                     </a:stretch>
@@ -624,7 +617,7 @@
                     <pic:cNvPicPr/>
                   </pic:nvPicPr>
                   <pic:blipFill>
-                    <a:blip r:embed="rId13"/>
+                    <a:blip r:embed="rId14"/>
                     <a:stretch>
                       <a:fillRect/>
                     </a:stretch>
@@ -705,7 +698,7 @@
                     <pic:cNvPicPr/>
                   </pic:nvPicPr>
                   <pic:blipFill>
-                    <a:blip r:embed="rId14"/>
+                    <a:blip r:embed="rId15"/>
                     <a:stretch>
                       <a:fillRect/>
                     </a:stretch>
@@ -782,7 +775,7 @@
                     <pic:cNvPicPr/>
                   </pic:nvPicPr>
                   <pic:blipFill>
-                    <a:blip r:embed="rId15"/>
+                    <a:blip r:embed="rId16"/>
                     <a:stretch>
                       <a:fillRect/>
                     </a:stretch>
@@ -810,13 +803,8 @@
         <w:t>Select repo</w:t>
       </w:r>
       <w:r>
-        <w:t xml:space="preserve"> </w:t>
-      </w:r>
-      <w:proofErr w:type="gramStart"/>
-      <w:r>
-        <w:t>provider</w:t>
-      </w:r>
-      <w:proofErr w:type="gramEnd"/>
+        <w:t xml:space="preserve"> provider</w:t>
+      </w:r>
     </w:p>
     <w:p>
       <w:r>
@@ -839,7 +827,7 @@
                     <pic:cNvPicPr/>
                   </pic:nvPicPr>
                   <pic:blipFill>
-                    <a:blip r:embed="rId16"/>
+                    <a:blip r:embed="rId17"/>
                     <a:stretch>
                       <a:fillRect/>
                     </a:stretch>
@@ -864,13 +852,8 @@
     <w:p/>
     <w:p>
       <w:r>
-        <w:t xml:space="preserve">Select project / </w:t>
-      </w:r>
-      <w:proofErr w:type="gramStart"/>
-      <w:r>
-        <w:t>repo</w:t>
-      </w:r>
-      <w:proofErr w:type="gramEnd"/>
+        <w:t>Select project / repo</w:t>
+      </w:r>
     </w:p>
     <w:p>
       <w:r>
@@ -893,7 +876,7 @@
                     <pic:cNvPicPr/>
                   </pic:nvPicPr>
                   <pic:blipFill>
-                    <a:blip r:embed="rId17"/>
+                    <a:blip r:embed="rId18"/>
                     <a:stretch>
                       <a:fillRect/>
                     </a:stretch>
@@ -919,13 +902,7 @@
     <w:p/>
     <w:p>
       <w:r>
-        <w:t xml:space="preserve">Continue from “Step 4 - </w:t>
-      </w:r>
-      <w:r>
-        <w:t>Select Starter Pipeline</w:t>
-      </w:r>
-      <w:r>
-        <w:t>” from process 1.</w:t>
+        <w:t>Continue from “Step 4 - Select Starter Pipeline” from process 1.</w:t>
       </w:r>
     </w:p>
     <w:p>
@@ -949,7 +926,7 @@
                     <pic:cNvPicPr/>
                   </pic:nvPicPr>
                   <pic:blipFill>
-                    <a:blip r:embed="rId7"/>
+                    <a:blip r:embed="rId8"/>
                     <a:stretch>
                       <a:fillRect/>
                     </a:stretch>
@@ -980,6 +957,126 @@
     </w:sectPr>
   </w:body>
 </w:document>
+</file>
+
+<file path=word/numbering.xml><?xml version="1.0" encoding="utf-8"?>
+<w:numbering xmlns:wpc="http://schemas.microsoft.com/office/word/2010/wordprocessingCanvas" xmlns:cx="http://schemas.microsoft.com/office/drawing/2014/chartex" xmlns:cx1="http://schemas.microsoft.com/office/drawing/2015/9/8/chartex" xmlns:cx2="http://schemas.microsoft.com/office/drawing/2015/10/21/chartex" xmlns:cx3="http://schemas.microsoft.com/office/drawing/2016/5/9/chartex" xmlns:cx4="http://schemas.microsoft.com/office/drawing/2016/5/10/chartex" xmlns:cx5="http://schemas.microsoft.com/office/drawing/2016/5/11/chartex" xmlns:cx6="http://schemas.microsoft.com/office/drawing/2016/5/12/chartex" xmlns:cx7="http://schemas.microsoft.com/office/drawing/2016/5/13/chartex" xmlns:cx8="http://schemas.microsoft.com/office/drawing/2016/5/14/chartex" xmlns:mc="http://schemas.openxmlformats.org/markup-compatibility/2006" xmlns:aink="http://schemas.microsoft.com/office/drawing/2016/ink" xmlns:am3d="http://schemas.microsoft.com/office/drawing/2017/model3d" xmlns:o="urn:schemas-microsoft-com:office:office" xmlns:oel="http://schemas.microsoft.com/office/2019/extlst" xmlns:r="http://schemas.openxmlformats.org/officeDocument/2006/relationships" xmlns:m="http://schemas.openxmlformats.org/officeDocument/2006/math" xmlns:v="urn:schemas-microsoft-com:vml" xmlns:wp14="http://schemas.microsoft.com/office/word/2010/wordprocessingDrawing" xmlns:wp="http://schemas.openxmlformats.org/drawingml/2006/wordprocessingDrawing" xmlns:w10="urn:schemas-microsoft-com:office:word" xmlns:w="http://schemas.openxmlformats.org/wordprocessingml/2006/main" xmlns:w14="http://schemas.microsoft.com/office/word/2010/wordml" xmlns:w15="http://schemas.microsoft.com/office/word/2012/wordml" xmlns:w16cex="http://schemas.microsoft.com/office/word/2018/wordml/cex" xmlns:w16cid="http://schemas.microsoft.com/office/word/2016/wordml/cid" xmlns:w16="http://schemas.microsoft.com/office/word/2018/wordml" xmlns:w16du="http://schemas.microsoft.com/office/word/2023/wordml/word16du" xmlns:w16sdtdh="http://schemas.microsoft.com/office/word/2020/wordml/sdtdatahash" xmlns:w16se="http://schemas.microsoft.com/office/word/2015/wordml/symex" xmlns:wpg="http://schemas.microsoft.com/office/word/2010/wordprocessingGroup" xmlns:wpi="http://schemas.microsoft.com/office/word/2010/wordprocessingInk" xmlns:wne="http://schemas.microsoft.com/office/word/2006/wordml" xmlns:wps="http://schemas.microsoft.com/office/word/2010/wordprocessingShape" mc:Ignorable="w14 w15 w16se w16cid w16 w16cex w16sdtdh w16du wp14">
+  <w:abstractNum w:abstractNumId="0" w15:restartNumberingAfterBreak="0">
+    <w:nsid w:val="5E7F0031"/>
+    <w:multiLevelType w:val="hybridMultilevel"/>
+    <w:tmpl w:val="E7D80D18"/>
+    <w:lvl w:ilvl="0" w:tplc="DCAE8F88">
+      <w:numFmt w:val="bullet"/>
+      <w:lvlText w:val="-"/>
+      <w:lvlJc w:val="left"/>
+      <w:pPr>
+        <w:ind w:left="720" w:hanging="360"/>
+      </w:pPr>
+      <w:rPr>
+        <w:rFonts w:ascii="Aptos" w:eastAsiaTheme="minorHAnsi" w:hAnsi="Aptos" w:cstheme="minorBidi" w:hint="default"/>
+      </w:rPr>
+    </w:lvl>
+    <w:lvl w:ilvl="1" w:tplc="40090003" w:tentative="1">
+      <w:start w:val="1"/>
+      <w:numFmt w:val="bullet"/>
+      <w:lvlText w:val="o"/>
+      <w:lvlJc w:val="left"/>
+      <w:pPr>
+        <w:ind w:left="1440" w:hanging="360"/>
+      </w:pPr>
+      <w:rPr>
+        <w:rFonts w:ascii="Courier New" w:hAnsi="Courier New" w:cs="Courier New" w:hint="default"/>
+      </w:rPr>
+    </w:lvl>
+    <w:lvl w:ilvl="2" w:tplc="40090005" w:tentative="1">
+      <w:start w:val="1"/>
+      <w:numFmt w:val="bullet"/>
+      <w:lvlText w:val=""/>
+      <w:lvlJc w:val="left"/>
+      <w:pPr>
+        <w:ind w:left="2160" w:hanging="360"/>
+      </w:pPr>
+      <w:rPr>
+        <w:rFonts w:ascii="Wingdings" w:hAnsi="Wingdings" w:hint="default"/>
+      </w:rPr>
+    </w:lvl>
+    <w:lvl w:ilvl="3" w:tplc="40090001" w:tentative="1">
+      <w:start w:val="1"/>
+      <w:numFmt w:val="bullet"/>
+      <w:lvlText w:val=""/>
+      <w:lvlJc w:val="left"/>
+      <w:pPr>
+        <w:ind w:left="2880" w:hanging="360"/>
+      </w:pPr>
+      <w:rPr>
+        <w:rFonts w:ascii="Symbol" w:hAnsi="Symbol" w:hint="default"/>
+      </w:rPr>
+    </w:lvl>
+    <w:lvl w:ilvl="4" w:tplc="40090003" w:tentative="1">
+      <w:start w:val="1"/>
+      <w:numFmt w:val="bullet"/>
+      <w:lvlText w:val="o"/>
+      <w:lvlJc w:val="left"/>
+      <w:pPr>
+        <w:ind w:left="3600" w:hanging="360"/>
+      </w:pPr>
+      <w:rPr>
+        <w:rFonts w:ascii="Courier New" w:hAnsi="Courier New" w:cs="Courier New" w:hint="default"/>
+      </w:rPr>
+    </w:lvl>
+    <w:lvl w:ilvl="5" w:tplc="40090005" w:tentative="1">
+      <w:start w:val="1"/>
+      <w:numFmt w:val="bullet"/>
+      <w:lvlText w:val=""/>
+      <w:lvlJc w:val="left"/>
+      <w:pPr>
+        <w:ind w:left="4320" w:hanging="360"/>
+      </w:pPr>
+      <w:rPr>
+        <w:rFonts w:ascii="Wingdings" w:hAnsi="Wingdings" w:hint="default"/>
+      </w:rPr>
+    </w:lvl>
+    <w:lvl w:ilvl="6" w:tplc="40090001" w:tentative="1">
+      <w:start w:val="1"/>
+      <w:numFmt w:val="bullet"/>
+      <w:lvlText w:val=""/>
+      <w:lvlJc w:val="left"/>
+      <w:pPr>
+        <w:ind w:left="5040" w:hanging="360"/>
+      </w:pPr>
+      <w:rPr>
+        <w:rFonts w:ascii="Symbol" w:hAnsi="Symbol" w:hint="default"/>
+      </w:rPr>
+    </w:lvl>
+    <w:lvl w:ilvl="7" w:tplc="40090003" w:tentative="1">
+      <w:start w:val="1"/>
+      <w:numFmt w:val="bullet"/>
+      <w:lvlText w:val="o"/>
+      <w:lvlJc w:val="left"/>
+      <w:pPr>
+        <w:ind w:left="5760" w:hanging="360"/>
+      </w:pPr>
+      <w:rPr>
+        <w:rFonts w:ascii="Courier New" w:hAnsi="Courier New" w:cs="Courier New" w:hint="default"/>
+      </w:rPr>
+    </w:lvl>
+    <w:lvl w:ilvl="8" w:tplc="40090005" w:tentative="1">
+      <w:start w:val="1"/>
+      <w:numFmt w:val="bullet"/>
+      <w:lvlText w:val=""/>
+      <w:lvlJc w:val="left"/>
+      <w:pPr>
+        <w:ind w:left="6480" w:hanging="360"/>
+      </w:pPr>
+      <w:rPr>
+        <w:rFonts w:ascii="Wingdings" w:hAnsi="Wingdings" w:hint="default"/>
+      </w:rPr>
+    </w:lvl>
+  </w:abstractNum>
+  <w:num w:numId="1" w16cid:durableId="1884630885">
+    <w:abstractNumId w:val="0"/>
+  </w:num>
+</w:numbering>
 </file>
 
 <file path=word/styles.xml><?xml version="1.0" encoding="utf-8"?>

</xml_diff>